<commit_message>
CRUD finished:Server side ready
</commit_message>
<xml_diff>
--- a/docs.docx
+++ b/docs.docx
@@ -230,22 +230,115 @@
         <w:t>método</w:t>
       </w:r>
       <w:r>
-        <w:t xml:space="preserve"> </w:t>
+        <w:t xml:space="preserve"> de </w:t>
+      </w:r>
+      <w:proofErr w:type="spellStart"/>
+      <w:proofErr w:type="gramStart"/>
+      <w:r>
+        <w:t>express.Router</w:t>
+      </w:r>
+      <w:proofErr w:type="spellEnd"/>
+      <w:proofErr w:type="gramEnd"/>
+      <w:r>
+        <w:t>()</w:t>
+      </w:r>
+    </w:p>
+    <w:p>
+      <w:r>
+        <w:t xml:space="preserve">En </w:t>
+      </w:r>
+      <w:proofErr w:type="spellStart"/>
+      <w:r>
+        <w:t>public</w:t>
+      </w:r>
+      <w:proofErr w:type="spellEnd"/>
+      <w:r>
+        <w:t xml:space="preserve"> estará el index.html que </w:t>
+      </w:r>
+      <w:r>
+        <w:t>llamará</w:t>
+      </w:r>
+      <w:r>
+        <w:t xml:space="preserve"> a mi </w:t>
+      </w:r>
+      <w:proofErr w:type="gramStart"/>
+      <w:r>
+        <w:t>app</w:t>
+      </w:r>
+      <w:proofErr w:type="gramEnd"/>
+      <w:r>
+        <w:t xml:space="preserve"> REACT, para ello debo configurar la ruta PUBLIC</w:t>
+      </w:r>
+    </w:p>
+    <w:p>
+      <w:pPr>
+        <w:pStyle w:val="Heading1"/>
+      </w:pPr>
+      <w:r>
+        <w:t>Base de datos</w:t>
+      </w:r>
+    </w:p>
+    <w:p/>
+    <w:p>
+      <w:r>
+        <w:t xml:space="preserve">Instalo </w:t>
+      </w:r>
+      <w:proofErr w:type="spellStart"/>
+      <w:r>
+        <w:t>mongoose</w:t>
+      </w:r>
+      <w:proofErr w:type="spellEnd"/>
+      <w:r>
+        <w:t>, este modulo nos permite conectarnos a la BD y al mismo tiempo definir como se verán los datos en ella</w:t>
+      </w:r>
+      <w:r>
+        <w:t>.</w:t>
+      </w:r>
+    </w:p>
+    <w:p>
+      <w:r>
+        <w:t xml:space="preserve">Establezco la conexión </w:t>
+      </w:r>
+      <w:r>
+        <w:t>en database.js</w:t>
+      </w:r>
+      <w:r>
+        <w:t xml:space="preserve"> y lo requiero en index.js</w:t>
+      </w:r>
+    </w:p>
+    <w:p>
+      <w:r>
+        <w:lastRenderedPageBreak/>
+        <w:t>Ahora que la BD esta conectada puedo definir mi modelo</w:t>
+      </w:r>
+      <w:r>
+        <w:t>/task.js</w:t>
+      </w:r>
+    </w:p>
+    <w:p>
+      <w:r>
+        <w:t xml:space="preserve">Teniendo mi </w:t>
+      </w:r>
+      <w:proofErr w:type="spellStart"/>
+      <w:r>
+        <w:t>schema</w:t>
+      </w:r>
+      <w:proofErr w:type="spellEnd"/>
+      <w:r>
+        <w:t xml:space="preserve"> ahora lo puedo usar en </w:t>
+      </w:r>
+      <w:proofErr w:type="spellStart"/>
+      <w:r>
+        <w:t>routes</w:t>
+      </w:r>
+      <w:proofErr w:type="spellEnd"/>
+      <w:r>
+        <w:t xml:space="preserve"> y a través de ese modelo puedo hacer consultas a la BD.</w:t>
       </w:r>
       <w:bookmarkStart w:id="0" w:name="_GoBack"/>
       <w:bookmarkEnd w:id="0"/>
-      <w:r>
-        <w:t xml:space="preserve">de </w:t>
-      </w:r>
-      <w:proofErr w:type="spellStart"/>
-      <w:r>
-        <w:t>express.Router</w:t>
-      </w:r>
-      <w:proofErr w:type="spellEnd"/>
-      <w:r>
-        <w:t>()</w:t>
-      </w:r>
-    </w:p>
+    </w:p>
+    <w:p/>
     <w:p/>
     <w:sectPr>
       <w:pgSz w:w="12240" w:h="15840"/>

</xml_diff>

<commit_message>
Settings basic webpack, react
</commit_message>
<xml_diff>
--- a/docs.docx
+++ b/docs.docx
@@ -289,7 +289,15 @@
       </w:r>
       <w:proofErr w:type="spellEnd"/>
       <w:r>
-        <w:t>, este modulo nos permite conectarnos a la BD y al mismo tiempo definir como se verán los datos en ella</w:t>
+        <w:t xml:space="preserve">, este </w:t>
+      </w:r>
+      <w:proofErr w:type="spellStart"/>
+      <w:r>
+        <w:t>modulo</w:t>
+      </w:r>
+      <w:proofErr w:type="spellEnd"/>
+      <w:r>
+        <w:t xml:space="preserve"> nos permite conectarnos a la BD y al mismo tiempo definir como se verán los datos en ella</w:t>
       </w:r>
       <w:r>
         <w:t>.</w:t>
@@ -335,11 +343,1903 @@
       <w:r>
         <w:t xml:space="preserve"> y a través de ese modelo puedo hacer consultas a la BD.</w:t>
       </w:r>
+    </w:p>
+    <w:p/>
+    <w:p>
+      <w:pPr>
+        <w:pStyle w:val="Heading1"/>
+      </w:pPr>
+      <w:proofErr w:type="spellStart"/>
+      <w:r>
+        <w:t>FrontEnd</w:t>
+      </w:r>
+      <w:proofErr w:type="spellEnd"/>
+      <w:r>
+        <w:t xml:space="preserve"> – </w:t>
+      </w:r>
+      <w:proofErr w:type="spellStart"/>
+      <w:r>
+        <w:t>React</w:t>
+      </w:r>
+      <w:proofErr w:type="spellEnd"/>
+    </w:p>
+    <w:p/>
+    <w:p>
+      <w:r>
+        <w:t xml:space="preserve">El </w:t>
+      </w:r>
+      <w:proofErr w:type="spellStart"/>
+      <w:r>
+        <w:t>frontEnd</w:t>
+      </w:r>
+      <w:proofErr w:type="spellEnd"/>
+      <w:r>
+        <w:t xml:space="preserve"> lo guardare en App/</w:t>
+      </w:r>
+    </w:p>
+    <w:p>
+      <w:r>
+        <w:t xml:space="preserve">Primero instalo </w:t>
+      </w:r>
+      <w:proofErr w:type="spellStart"/>
+      <w:r>
+        <w:t>webpack</w:t>
+      </w:r>
+      <w:proofErr w:type="spellEnd"/>
+      <w:r>
+        <w:t xml:space="preserve"> quien traduce el código </w:t>
+      </w:r>
+      <w:proofErr w:type="spellStart"/>
+      <w:r>
+        <w:t>React</w:t>
+      </w:r>
+      <w:proofErr w:type="spellEnd"/>
+      <w:r>
+        <w:t xml:space="preserve"> y genera un </w:t>
+      </w:r>
+      <w:proofErr w:type="spellStart"/>
+      <w:r>
+        <w:t>bundle</w:t>
+      </w:r>
+      <w:proofErr w:type="spellEnd"/>
+      <w:r>
+        <w:t xml:space="preserve"> para producción</w:t>
+      </w:r>
+      <w:r>
+        <w:t>:</w:t>
+      </w:r>
+    </w:p>
+    <w:p>
+      <w:pPr>
+        <w:rPr>
+          <w:lang w:val="en-US"/>
+        </w:rPr>
+      </w:pPr>
+      <w:r>
+        <w:rPr>
+          <w:lang w:val="en-US"/>
+        </w:rPr>
+        <w:t>$</w:t>
+      </w:r>
+      <w:proofErr w:type="spellStart"/>
+      <w:r>
+        <w:rPr>
+          <w:lang w:val="en-US"/>
+        </w:rPr>
+        <w:t>npm</w:t>
+      </w:r>
+      <w:proofErr w:type="spellEnd"/>
+      <w:r>
+        <w:rPr>
+          <w:lang w:val="en-US"/>
+        </w:rPr>
+        <w:t xml:space="preserve"> </w:t>
+      </w:r>
+      <w:proofErr w:type="spellStart"/>
+      <w:r>
+        <w:rPr>
+          <w:lang w:val="en-US"/>
+        </w:rPr>
+        <w:t>i</w:t>
+      </w:r>
+      <w:proofErr w:type="spellEnd"/>
+      <w:r>
+        <w:rPr>
+          <w:lang w:val="en-US"/>
+        </w:rPr>
+        <w:t xml:space="preserve"> -D webpack</w:t>
+      </w:r>
+      <w:r>
+        <w:rPr>
+          <w:lang w:val="en-US"/>
+        </w:rPr>
+        <w:t xml:space="preserve"> webpack-</w:t>
+      </w:r>
+      <w:r>
+        <w:rPr>
+          <w:lang w:val="en-US"/>
+        </w:rPr>
+        <w:t>CLI</w:t>
+      </w:r>
+    </w:p>
+    <w:p>
+      <w:r>
+        <w:t>Luego de esto al mismo n</w:t>
+      </w:r>
+      <w:r>
+        <w:t xml:space="preserve">ivel de </w:t>
+      </w:r>
+      <w:proofErr w:type="spellStart"/>
+      <w:proofErr w:type="gramStart"/>
+      <w:r>
+        <w:t>package.json</w:t>
+      </w:r>
+      <w:proofErr w:type="spellEnd"/>
+      <w:proofErr w:type="gramEnd"/>
+      <w:r>
+        <w:t xml:space="preserve"> creo el webpack.config.js</w:t>
+      </w:r>
+      <w:r>
+        <w:t>:</w:t>
+      </w:r>
+    </w:p>
+    <w:p>
+      <w:pPr>
+        <w:shd w:val="clear" w:color="auto" w:fill="1E1E1E"/>
+        <w:spacing w:after="0" w:line="285" w:lineRule="atLeast"/>
+        <w:rPr>
+          <w:rFonts w:ascii="Consolas" w:eastAsia="Times New Roman" w:hAnsi="Consolas" w:cs="Times New Roman"/>
+          <w:color w:val="D4D4D4"/>
+          <w:sz w:val="21"/>
+          <w:szCs w:val="21"/>
+          <w:lang w:val="en-US" w:eastAsia="es-NI"/>
+        </w:rPr>
+      </w:pPr>
+      <w:proofErr w:type="spellStart"/>
+      <w:proofErr w:type="gramStart"/>
+      <w:r>
+        <w:rPr>
+          <w:rFonts w:ascii="Consolas" w:eastAsia="Times New Roman" w:hAnsi="Consolas" w:cs="Times New Roman"/>
+          <w:color w:val="D4D4D4"/>
+          <w:sz w:val="21"/>
+          <w:szCs w:val="21"/>
+          <w:lang w:val="en-US" w:eastAsia="es-NI"/>
+        </w:rPr>
+        <w:t>module.</w:t>
+      </w:r>
+      <w:r>
+        <w:rPr>
+          <w:rFonts w:ascii="Consolas" w:eastAsia="Times New Roman" w:hAnsi="Consolas" w:cs="Times New Roman"/>
+          <w:color w:val="4EC9B0"/>
+          <w:sz w:val="21"/>
+          <w:szCs w:val="21"/>
+          <w:lang w:val="en-US" w:eastAsia="es-NI"/>
+        </w:rPr>
+        <w:t>exports</w:t>
+      </w:r>
+      <w:proofErr w:type="spellEnd"/>
+      <w:proofErr w:type="gramEnd"/>
+      <w:r>
+        <w:rPr>
+          <w:rFonts w:ascii="Consolas" w:eastAsia="Times New Roman" w:hAnsi="Consolas" w:cs="Times New Roman"/>
+          <w:color w:val="D4D4D4"/>
+          <w:sz w:val="21"/>
+          <w:szCs w:val="21"/>
+          <w:lang w:val="en-US" w:eastAsia="es-NI"/>
+        </w:rPr>
+        <w:t>={</w:t>
+      </w:r>
+    </w:p>
+    <w:p>
+      <w:pPr>
+        <w:shd w:val="clear" w:color="auto" w:fill="1E1E1E"/>
+        <w:spacing w:after="0" w:line="285" w:lineRule="atLeast"/>
+        <w:rPr>
+          <w:rFonts w:ascii="Consolas" w:eastAsia="Times New Roman" w:hAnsi="Consolas" w:cs="Times New Roman"/>
+          <w:color w:val="D4D4D4"/>
+          <w:sz w:val="21"/>
+          <w:szCs w:val="21"/>
+          <w:lang w:val="en-US" w:eastAsia="es-NI"/>
+        </w:rPr>
+      </w:pPr>
+      <w:r>
+        <w:rPr>
+          <w:rFonts w:ascii="Consolas" w:eastAsia="Times New Roman" w:hAnsi="Consolas" w:cs="Times New Roman"/>
+          <w:color w:val="D4D4D4"/>
+          <w:sz w:val="21"/>
+          <w:szCs w:val="21"/>
+          <w:lang w:val="en-US" w:eastAsia="es-NI"/>
+        </w:rPr>
+        <w:t xml:space="preserve">    </w:t>
+      </w:r>
+      <w:r>
+        <w:rPr>
+          <w:rFonts w:ascii="Consolas" w:eastAsia="Times New Roman" w:hAnsi="Consolas" w:cs="Times New Roman"/>
+          <w:color w:val="CE9178"/>
+          <w:sz w:val="21"/>
+          <w:szCs w:val="21"/>
+          <w:lang w:val="en-US" w:eastAsia="es-NI"/>
+        </w:rPr>
+        <w:t>entry</w:t>
+      </w:r>
+      <w:r>
+        <w:rPr>
+          <w:rFonts w:ascii="Consolas" w:eastAsia="Times New Roman" w:hAnsi="Consolas" w:cs="Times New Roman"/>
+          <w:color w:val="D4D4D4"/>
+          <w:sz w:val="21"/>
+          <w:szCs w:val="21"/>
+          <w:lang w:val="en-US" w:eastAsia="es-NI"/>
+        </w:rPr>
+        <w:t>:</w:t>
+      </w:r>
+      <w:r>
+        <w:rPr>
+          <w:rFonts w:ascii="Consolas" w:eastAsia="Times New Roman" w:hAnsi="Consolas" w:cs="Times New Roman"/>
+          <w:color w:val="CE9178"/>
+          <w:sz w:val="21"/>
+          <w:szCs w:val="21"/>
+          <w:lang w:val="en-US" w:eastAsia="es-NI"/>
+        </w:rPr>
+        <w:t>'./</w:t>
+      </w:r>
+      <w:proofErr w:type="spellStart"/>
+      <w:r>
+        <w:rPr>
+          <w:rFonts w:ascii="Consolas" w:eastAsia="Times New Roman" w:hAnsi="Consolas" w:cs="Times New Roman"/>
+          <w:color w:val="CE9178"/>
+          <w:sz w:val="21"/>
+          <w:szCs w:val="21"/>
+          <w:lang w:val="en-US" w:eastAsia="es-NI"/>
+        </w:rPr>
+        <w:t>src</w:t>
+      </w:r>
+      <w:proofErr w:type="spellEnd"/>
+      <w:r>
+        <w:rPr>
+          <w:rFonts w:ascii="Consolas" w:eastAsia="Times New Roman" w:hAnsi="Consolas" w:cs="Times New Roman"/>
+          <w:color w:val="CE9178"/>
+          <w:sz w:val="21"/>
+          <w:szCs w:val="21"/>
+          <w:lang w:val="en-US" w:eastAsia="es-NI"/>
+        </w:rPr>
+        <w:t>/app/index.js'</w:t>
+      </w:r>
+      <w:r>
+        <w:rPr>
+          <w:rFonts w:ascii="Consolas" w:eastAsia="Times New Roman" w:hAnsi="Consolas" w:cs="Times New Roman"/>
+          <w:color w:val="D4D4D4"/>
+          <w:sz w:val="21"/>
+          <w:szCs w:val="21"/>
+          <w:lang w:val="en-US" w:eastAsia="es-NI"/>
+        </w:rPr>
+        <w:t>,</w:t>
+      </w:r>
+    </w:p>
+    <w:p>
+      <w:pPr>
+        <w:shd w:val="clear" w:color="auto" w:fill="1E1E1E"/>
+        <w:spacing w:after="0" w:line="285" w:lineRule="atLeast"/>
+        <w:rPr>
+          <w:rFonts w:ascii="Consolas" w:eastAsia="Times New Roman" w:hAnsi="Consolas" w:cs="Times New Roman"/>
+          <w:color w:val="D4D4D4"/>
+          <w:sz w:val="21"/>
+          <w:szCs w:val="21"/>
+          <w:lang w:val="en-US" w:eastAsia="es-NI"/>
+        </w:rPr>
+      </w:pPr>
+      <w:r>
+        <w:rPr>
+          <w:rFonts w:ascii="Consolas" w:eastAsia="Times New Roman" w:hAnsi="Consolas" w:cs="Times New Roman"/>
+          <w:color w:val="D4D4D4"/>
+          <w:sz w:val="21"/>
+          <w:szCs w:val="21"/>
+          <w:lang w:val="en-US" w:eastAsia="es-NI"/>
+        </w:rPr>
+        <w:t xml:space="preserve">    </w:t>
+      </w:r>
+      <w:proofErr w:type="gramStart"/>
+      <w:r>
+        <w:rPr>
+          <w:rFonts w:ascii="Consolas" w:eastAsia="Times New Roman" w:hAnsi="Consolas" w:cs="Times New Roman"/>
+          <w:color w:val="CE9178"/>
+          <w:sz w:val="21"/>
+          <w:szCs w:val="21"/>
+          <w:lang w:val="en-US" w:eastAsia="es-NI"/>
+        </w:rPr>
+        <w:t>output</w:t>
+      </w:r>
+      <w:r>
+        <w:rPr>
+          <w:rFonts w:ascii="Consolas" w:eastAsia="Times New Roman" w:hAnsi="Consolas" w:cs="Times New Roman"/>
+          <w:color w:val="D4D4D4"/>
+          <w:sz w:val="21"/>
+          <w:szCs w:val="21"/>
+          <w:lang w:val="en-US" w:eastAsia="es-NI"/>
+        </w:rPr>
+        <w:t>:{</w:t>
+      </w:r>
+      <w:proofErr w:type="gramEnd"/>
+    </w:p>
+    <w:p>
+      <w:pPr>
+        <w:shd w:val="clear" w:color="auto" w:fill="1E1E1E"/>
+        <w:spacing w:after="0" w:line="285" w:lineRule="atLeast"/>
+        <w:rPr>
+          <w:rFonts w:ascii="Consolas" w:eastAsia="Times New Roman" w:hAnsi="Consolas" w:cs="Times New Roman"/>
+          <w:color w:val="D4D4D4"/>
+          <w:sz w:val="21"/>
+          <w:szCs w:val="21"/>
+          <w:lang w:val="en-US" w:eastAsia="es-NI"/>
+        </w:rPr>
+      </w:pPr>
+      <w:r>
+        <w:rPr>
+          <w:rFonts w:ascii="Consolas" w:eastAsia="Times New Roman" w:hAnsi="Consolas" w:cs="Times New Roman"/>
+          <w:color w:val="D4D4D4"/>
+          <w:sz w:val="21"/>
+          <w:szCs w:val="21"/>
+          <w:lang w:val="en-US" w:eastAsia="es-NI"/>
+        </w:rPr>
+        <w:t xml:space="preserve">        </w:t>
+      </w:r>
+      <w:proofErr w:type="gramStart"/>
+      <w:r>
+        <w:rPr>
+          <w:rFonts w:ascii="Consolas" w:eastAsia="Times New Roman" w:hAnsi="Consolas" w:cs="Times New Roman"/>
+          <w:color w:val="CE9178"/>
+          <w:sz w:val="21"/>
+          <w:szCs w:val="21"/>
+          <w:lang w:val="en-US" w:eastAsia="es-NI"/>
+        </w:rPr>
+        <w:t>path</w:t>
+      </w:r>
+      <w:r>
+        <w:rPr>
+          <w:rFonts w:ascii="Consolas" w:eastAsia="Times New Roman" w:hAnsi="Consolas" w:cs="Times New Roman"/>
+          <w:color w:val="D4D4D4"/>
+          <w:sz w:val="21"/>
+          <w:szCs w:val="21"/>
+          <w:lang w:val="en-US" w:eastAsia="es-NI"/>
+        </w:rPr>
+        <w:t>:</w:t>
+      </w:r>
+      <w:r>
+        <w:rPr>
+          <w:rFonts w:ascii="Consolas" w:eastAsia="Times New Roman" w:hAnsi="Consolas" w:cs="Times New Roman"/>
+          <w:color w:val="4EC9B0"/>
+          <w:sz w:val="21"/>
+          <w:szCs w:val="21"/>
+          <w:lang w:val="en-US" w:eastAsia="es-NI"/>
+        </w:rPr>
+        <w:t>_</w:t>
+      </w:r>
+      <w:proofErr w:type="gramEnd"/>
+      <w:r>
+        <w:rPr>
+          <w:rFonts w:ascii="Consolas" w:eastAsia="Times New Roman" w:hAnsi="Consolas" w:cs="Times New Roman"/>
+          <w:color w:val="4EC9B0"/>
+          <w:sz w:val="21"/>
+          <w:szCs w:val="21"/>
+          <w:lang w:val="en-US" w:eastAsia="es-NI"/>
+        </w:rPr>
+        <w:t>_</w:t>
+      </w:r>
+      <w:proofErr w:type="spellStart"/>
+      <w:r>
+        <w:rPr>
+          <w:rFonts w:ascii="Consolas" w:eastAsia="Times New Roman" w:hAnsi="Consolas" w:cs="Times New Roman"/>
+          <w:color w:val="4EC9B0"/>
+          <w:sz w:val="21"/>
+          <w:szCs w:val="21"/>
+          <w:lang w:val="en-US" w:eastAsia="es-NI"/>
+        </w:rPr>
+        <w:t>dirname</w:t>
+      </w:r>
+      <w:proofErr w:type="spellEnd"/>
+      <w:r>
+        <w:rPr>
+          <w:rFonts w:ascii="Consolas" w:eastAsia="Times New Roman" w:hAnsi="Consolas" w:cs="Times New Roman"/>
+          <w:color w:val="D4D4D4"/>
+          <w:sz w:val="21"/>
+          <w:szCs w:val="21"/>
+          <w:lang w:val="en-US" w:eastAsia="es-NI"/>
+        </w:rPr>
+        <w:t>+</w:t>
+      </w:r>
+      <w:r>
+        <w:rPr>
+          <w:rFonts w:ascii="Consolas" w:eastAsia="Times New Roman" w:hAnsi="Consolas" w:cs="Times New Roman"/>
+          <w:color w:val="CE9178"/>
+          <w:sz w:val="21"/>
+          <w:szCs w:val="21"/>
+          <w:lang w:val="en-US" w:eastAsia="es-NI"/>
+        </w:rPr>
+        <w:t>'/</w:t>
+      </w:r>
+      <w:proofErr w:type="spellStart"/>
+      <w:r>
+        <w:rPr>
+          <w:rFonts w:ascii="Consolas" w:eastAsia="Times New Roman" w:hAnsi="Consolas" w:cs="Times New Roman"/>
+          <w:color w:val="CE9178"/>
+          <w:sz w:val="21"/>
+          <w:szCs w:val="21"/>
+          <w:lang w:val="en-US" w:eastAsia="es-NI"/>
+        </w:rPr>
+        <w:t>src</w:t>
+      </w:r>
+      <w:proofErr w:type="spellEnd"/>
+      <w:r>
+        <w:rPr>
+          <w:rFonts w:ascii="Consolas" w:eastAsia="Times New Roman" w:hAnsi="Consolas" w:cs="Times New Roman"/>
+          <w:color w:val="CE9178"/>
+          <w:sz w:val="21"/>
+          <w:szCs w:val="21"/>
+          <w:lang w:val="en-US" w:eastAsia="es-NI"/>
+        </w:rPr>
+        <w:t>/public'</w:t>
+      </w:r>
+      <w:r>
+        <w:rPr>
+          <w:rFonts w:ascii="Consolas" w:eastAsia="Times New Roman" w:hAnsi="Consolas" w:cs="Times New Roman"/>
+          <w:color w:val="D4D4D4"/>
+          <w:sz w:val="21"/>
+          <w:szCs w:val="21"/>
+          <w:lang w:val="en-US" w:eastAsia="es-NI"/>
+        </w:rPr>
+        <w:t>,</w:t>
+      </w:r>
+    </w:p>
+    <w:p>
+      <w:pPr>
+        <w:shd w:val="clear" w:color="auto" w:fill="1E1E1E"/>
+        <w:spacing w:after="0" w:line="285" w:lineRule="atLeast"/>
+        <w:rPr>
+          <w:rFonts w:ascii="Consolas" w:eastAsia="Times New Roman" w:hAnsi="Consolas" w:cs="Times New Roman"/>
+          <w:color w:val="D4D4D4"/>
+          <w:sz w:val="21"/>
+          <w:szCs w:val="21"/>
+          <w:lang w:eastAsia="es-NI"/>
+        </w:rPr>
+      </w:pPr>
+      <w:r>
+        <w:rPr>
+          <w:rFonts w:ascii="Consolas" w:eastAsia="Times New Roman" w:hAnsi="Consolas" w:cs="Times New Roman"/>
+          <w:color w:val="D4D4D4"/>
+          <w:sz w:val="21"/>
+          <w:szCs w:val="21"/>
+          <w:lang w:val="en-US" w:eastAsia="es-NI"/>
+        </w:rPr>
+        <w:t xml:space="preserve">        </w:t>
+      </w:r>
+      <w:proofErr w:type="spellStart"/>
+      <w:r>
+        <w:rPr>
+          <w:rFonts w:ascii="Consolas" w:eastAsia="Times New Roman" w:hAnsi="Consolas" w:cs="Times New Roman"/>
+          <w:color w:val="CE9178"/>
+          <w:sz w:val="21"/>
+          <w:szCs w:val="21"/>
+          <w:lang w:eastAsia="es-NI"/>
+        </w:rPr>
+        <w:t>filename</w:t>
+      </w:r>
+      <w:proofErr w:type="spellEnd"/>
+      <w:r>
+        <w:rPr>
+          <w:rFonts w:ascii="Consolas" w:eastAsia="Times New Roman" w:hAnsi="Consolas" w:cs="Times New Roman"/>
+          <w:color w:val="D4D4D4"/>
+          <w:sz w:val="21"/>
+          <w:szCs w:val="21"/>
+          <w:lang w:eastAsia="es-NI"/>
+        </w:rPr>
+        <w:t>:</w:t>
+      </w:r>
+      <w:r>
+        <w:rPr>
+          <w:rFonts w:ascii="Consolas" w:eastAsia="Times New Roman" w:hAnsi="Consolas" w:cs="Times New Roman"/>
+          <w:color w:val="CE9178"/>
+          <w:sz w:val="21"/>
+          <w:szCs w:val="21"/>
+          <w:lang w:eastAsia="es-NI"/>
+        </w:rPr>
+        <w:t>'bundle.js'</w:t>
+      </w:r>
+    </w:p>
+    <w:p>
+      <w:pPr>
+        <w:shd w:val="clear" w:color="auto" w:fill="1E1E1E"/>
+        <w:spacing w:after="0" w:line="285" w:lineRule="atLeast"/>
+        <w:rPr>
+          <w:rFonts w:ascii="Consolas" w:eastAsia="Times New Roman" w:hAnsi="Consolas" w:cs="Times New Roman"/>
+          <w:color w:val="D4D4D4"/>
+          <w:sz w:val="21"/>
+          <w:szCs w:val="21"/>
+          <w:lang w:eastAsia="es-NI"/>
+        </w:rPr>
+      </w:pPr>
+      <w:r>
+        <w:rPr>
+          <w:rFonts w:ascii="Consolas" w:eastAsia="Times New Roman" w:hAnsi="Consolas" w:cs="Times New Roman"/>
+          <w:color w:val="D4D4D4"/>
+          <w:sz w:val="21"/>
+          <w:szCs w:val="21"/>
+          <w:lang w:eastAsia="es-NI"/>
+        </w:rPr>
+        <w:t xml:space="preserve">    }</w:t>
+      </w:r>
+    </w:p>
+    <w:p>
+      <w:pPr>
+        <w:shd w:val="clear" w:color="auto" w:fill="1E1E1E"/>
+        <w:spacing w:after="0" w:line="285" w:lineRule="atLeast"/>
+        <w:rPr>
+          <w:rFonts w:ascii="Consolas" w:eastAsia="Times New Roman" w:hAnsi="Consolas" w:cs="Times New Roman"/>
+          <w:color w:val="D4D4D4"/>
+          <w:sz w:val="21"/>
+          <w:szCs w:val="21"/>
+          <w:lang w:eastAsia="es-NI"/>
+        </w:rPr>
+      </w:pPr>
+      <w:r>
+        <w:rPr>
+          <w:rFonts w:ascii="Consolas" w:eastAsia="Times New Roman" w:hAnsi="Consolas" w:cs="Times New Roman"/>
+          <w:color w:val="D4D4D4"/>
+          <w:sz w:val="21"/>
+          <w:szCs w:val="21"/>
+          <w:lang w:eastAsia="es-NI"/>
+        </w:rPr>
+        <w:t>}</w:t>
+      </w:r>
+    </w:p>
+    <w:p/>
+    <w:p>
+      <w:r>
+        <w:t>Y un script para ejecutarlo:</w:t>
+      </w:r>
+    </w:p>
+    <w:p>
+      <w:pPr>
+        <w:shd w:val="clear" w:color="auto" w:fill="1E1E1E"/>
+        <w:spacing w:after="0" w:line="285" w:lineRule="atLeast"/>
+        <w:rPr>
+          <w:rFonts w:ascii="Consolas" w:eastAsia="Times New Roman" w:hAnsi="Consolas" w:cs="Times New Roman"/>
+          <w:color w:val="D4D4D4"/>
+          <w:sz w:val="21"/>
+          <w:szCs w:val="21"/>
+          <w:lang w:eastAsia="es-NI"/>
+        </w:rPr>
+      </w:pPr>
+      <w:r>
+        <w:rPr>
+          <w:rFonts w:ascii="Consolas" w:eastAsia="Times New Roman" w:hAnsi="Consolas" w:cs="Times New Roman"/>
+          <w:color w:val="9CDCFE"/>
+          <w:sz w:val="21"/>
+          <w:szCs w:val="21"/>
+          <w:lang w:eastAsia="es-NI"/>
+        </w:rPr>
+        <w:t>"</w:t>
+      </w:r>
+      <w:proofErr w:type="spellStart"/>
+      <w:r>
+        <w:rPr>
+          <w:rFonts w:ascii="Consolas" w:eastAsia="Times New Roman" w:hAnsi="Consolas" w:cs="Times New Roman"/>
+          <w:color w:val="9CDCFE"/>
+          <w:sz w:val="21"/>
+          <w:szCs w:val="21"/>
+          <w:lang w:eastAsia="es-NI"/>
+        </w:rPr>
+        <w:t>webpack</w:t>
+      </w:r>
+      <w:proofErr w:type="spellEnd"/>
+      <w:r>
+        <w:rPr>
+          <w:rFonts w:ascii="Consolas" w:eastAsia="Times New Roman" w:hAnsi="Consolas" w:cs="Times New Roman"/>
+          <w:color w:val="9CDCFE"/>
+          <w:sz w:val="21"/>
+          <w:szCs w:val="21"/>
+          <w:lang w:eastAsia="es-NI"/>
+        </w:rPr>
+        <w:t>"</w:t>
+      </w:r>
+      <w:r>
+        <w:rPr>
+          <w:rFonts w:ascii="Consolas" w:eastAsia="Times New Roman" w:hAnsi="Consolas" w:cs="Times New Roman"/>
+          <w:color w:val="D4D4D4"/>
+          <w:sz w:val="21"/>
+          <w:szCs w:val="21"/>
+          <w:lang w:eastAsia="es-NI"/>
+        </w:rPr>
+        <w:t>:</w:t>
+      </w:r>
+      <w:r>
+        <w:rPr>
+          <w:rFonts w:ascii="Consolas" w:eastAsia="Times New Roman" w:hAnsi="Consolas" w:cs="Times New Roman"/>
+          <w:color w:val="CE9178"/>
+          <w:sz w:val="21"/>
+          <w:szCs w:val="21"/>
+          <w:lang w:eastAsia="es-NI"/>
+        </w:rPr>
+        <w:t>"</w:t>
+      </w:r>
+      <w:proofErr w:type="spellStart"/>
+      <w:r>
+        <w:rPr>
+          <w:rFonts w:ascii="Consolas" w:eastAsia="Times New Roman" w:hAnsi="Consolas" w:cs="Times New Roman"/>
+          <w:color w:val="CE9178"/>
+          <w:sz w:val="21"/>
+          <w:szCs w:val="21"/>
+          <w:lang w:eastAsia="es-NI"/>
+        </w:rPr>
+        <w:t>webpack</w:t>
+      </w:r>
+      <w:proofErr w:type="spellEnd"/>
+      <w:r>
+        <w:rPr>
+          <w:rFonts w:ascii="Consolas" w:eastAsia="Times New Roman" w:hAnsi="Consolas" w:cs="Times New Roman"/>
+          <w:color w:val="CE9178"/>
+          <w:sz w:val="21"/>
+          <w:szCs w:val="21"/>
+          <w:lang w:eastAsia="es-NI"/>
+        </w:rPr>
+        <w:t xml:space="preserve"> --</w:t>
+      </w:r>
+      <w:proofErr w:type="spellStart"/>
+      <w:r>
+        <w:rPr>
+          <w:rFonts w:ascii="Consolas" w:eastAsia="Times New Roman" w:hAnsi="Consolas" w:cs="Times New Roman"/>
+          <w:color w:val="CE9178"/>
+          <w:sz w:val="21"/>
+          <w:szCs w:val="21"/>
+          <w:lang w:eastAsia="es-NI"/>
+        </w:rPr>
+        <w:t>mode</w:t>
+      </w:r>
+      <w:proofErr w:type="spellEnd"/>
+      <w:r>
+        <w:rPr>
+          <w:rFonts w:ascii="Consolas" w:eastAsia="Times New Roman" w:hAnsi="Consolas" w:cs="Times New Roman"/>
+          <w:color w:val="CE9178"/>
+          <w:sz w:val="21"/>
+          <w:szCs w:val="21"/>
+          <w:lang w:eastAsia="es-NI"/>
+        </w:rPr>
+        <w:t xml:space="preserve"> </w:t>
+      </w:r>
+      <w:proofErr w:type="spellStart"/>
+      <w:r>
+        <w:rPr>
+          <w:rFonts w:ascii="Consolas" w:eastAsia="Times New Roman" w:hAnsi="Consolas" w:cs="Times New Roman"/>
+          <w:color w:val="CE9178"/>
+          <w:sz w:val="21"/>
+          <w:szCs w:val="21"/>
+          <w:lang w:eastAsia="es-NI"/>
+        </w:rPr>
+        <w:t>development</w:t>
+      </w:r>
+      <w:proofErr w:type="spellEnd"/>
+      <w:r>
+        <w:rPr>
+          <w:rFonts w:ascii="Consolas" w:eastAsia="Times New Roman" w:hAnsi="Consolas" w:cs="Times New Roman"/>
+          <w:color w:val="CE9178"/>
+          <w:sz w:val="21"/>
+          <w:szCs w:val="21"/>
+          <w:lang w:eastAsia="es-NI"/>
+        </w:rPr>
+        <w:t>"</w:t>
+      </w:r>
+    </w:p>
+    <w:p/>
+    <w:p>
+      <w:r>
+        <w:t xml:space="preserve">Ahora instalo </w:t>
+      </w:r>
+      <w:proofErr w:type="spellStart"/>
+      <w:r>
+        <w:t>React</w:t>
+      </w:r>
+      <w:proofErr w:type="spellEnd"/>
+      <w:r>
+        <w:t>:</w:t>
+      </w:r>
+    </w:p>
+    <w:p>
+      <w:r>
+        <w:t>$</w:t>
+      </w:r>
+      <w:proofErr w:type="spellStart"/>
+      <w:r>
+        <w:t>npm</w:t>
+      </w:r>
+      <w:proofErr w:type="spellEnd"/>
+      <w:r>
+        <w:t xml:space="preserve"> i </w:t>
+      </w:r>
+      <w:proofErr w:type="spellStart"/>
+      <w:r>
+        <w:t>react</w:t>
+      </w:r>
+      <w:proofErr w:type="spellEnd"/>
+      <w:r>
+        <w:t xml:space="preserve"> </w:t>
+      </w:r>
+      <w:proofErr w:type="spellStart"/>
+      <w:r>
+        <w:t>react-dom</w:t>
+      </w:r>
+      <w:proofErr w:type="spellEnd"/>
+    </w:p>
+    <w:p>
+      <w:r>
+        <w:t>Creamos el primer componente en index.js</w:t>
+      </w:r>
+      <w:r>
+        <w:t xml:space="preserve"> pero esto da error al </w:t>
+      </w:r>
+      <w:r>
+        <w:t xml:space="preserve">ejecutar el script </w:t>
+      </w:r>
+      <w:proofErr w:type="spellStart"/>
+      <w:r>
+        <w:t>webpack</w:t>
+      </w:r>
+      <w:proofErr w:type="spellEnd"/>
+      <w:r>
+        <w:t xml:space="preserve"> debido a que </w:t>
+      </w:r>
+      <w:proofErr w:type="spellStart"/>
+      <w:r>
+        <w:t>webpack</w:t>
+      </w:r>
+      <w:proofErr w:type="spellEnd"/>
+      <w:r>
+        <w:t xml:space="preserve"> solo traduce JS básico y </w:t>
+      </w:r>
+      <w:proofErr w:type="spellStart"/>
+      <w:r>
+        <w:t>React</w:t>
+      </w:r>
+      <w:proofErr w:type="spellEnd"/>
+      <w:r>
+        <w:t xml:space="preserve"> usa </w:t>
+      </w:r>
+      <w:proofErr w:type="gramStart"/>
+      <w:r>
+        <w:t>JSX(</w:t>
+      </w:r>
+      <w:proofErr w:type="gramEnd"/>
+      <w:r>
+        <w:t>JS con HTML)</w:t>
+      </w:r>
+      <w:r>
+        <w:t xml:space="preserve"> para ello ocupamos BABEL</w:t>
+      </w:r>
+      <w:r>
+        <w:t>:</w:t>
+      </w:r>
+    </w:p>
+    <w:p>
+      <w:pPr>
+        <w:rPr>
+          <w:lang w:val="en-US"/>
+        </w:rPr>
+      </w:pPr>
+      <w:r>
+        <w:rPr>
+          <w:lang w:val="en-US"/>
+        </w:rPr>
+        <w:t>$</w:t>
+      </w:r>
+      <w:proofErr w:type="spellStart"/>
+      <w:r>
+        <w:rPr>
+          <w:lang w:val="en-US"/>
+        </w:rPr>
+        <w:t>npm</w:t>
+      </w:r>
+      <w:proofErr w:type="spellEnd"/>
+      <w:r>
+        <w:rPr>
+          <w:lang w:val="en-US"/>
+        </w:rPr>
+        <w:t xml:space="preserve"> install -D babel-loader @babel/core @babel/preset-env @babel/preset-react</w:t>
+      </w:r>
+    </w:p>
+    <w:p>
+      <w:pPr>
+        <w:rPr>
+          <w:lang w:val="en-US"/>
+        </w:rPr>
+      </w:pPr>
+    </w:p>
+    <w:p>
+      <w:r>
+        <w:t xml:space="preserve">Creamos el archive de </w:t>
+      </w:r>
+      <w:proofErr w:type="spellStart"/>
+      <w:r>
+        <w:t>configuracion</w:t>
+      </w:r>
+      <w:proofErr w:type="spellEnd"/>
+      <w:r>
+        <w:t xml:space="preserve"> d</w:t>
+      </w:r>
+      <w:r>
+        <w:t>e BABEL</w:t>
+      </w:r>
+      <w:r>
+        <w:t xml:space="preserve">, el internamente lo </w:t>
+      </w:r>
+      <w:proofErr w:type="gramStart"/>
+      <w:r>
+        <w:t>buscara</w:t>
+      </w:r>
+      <w:r>
+        <w:t xml:space="preserve"> .</w:t>
+      </w:r>
+      <w:proofErr w:type="spellStart"/>
+      <w:r>
+        <w:t>babelrc</w:t>
+      </w:r>
+      <w:proofErr w:type="spellEnd"/>
+      <w:proofErr w:type="gramEnd"/>
+    </w:p>
+    <w:p>
+      <w:pPr>
+        <w:shd w:val="clear" w:color="auto" w:fill="1E1E1E"/>
+        <w:spacing w:after="0" w:line="285" w:lineRule="atLeast"/>
+        <w:rPr>
+          <w:rFonts w:ascii="Consolas" w:eastAsia="Times New Roman" w:hAnsi="Consolas" w:cs="Times New Roman"/>
+          <w:color w:val="D4D4D4"/>
+          <w:sz w:val="21"/>
+          <w:szCs w:val="21"/>
+          <w:lang w:eastAsia="es-NI"/>
+        </w:rPr>
+      </w:pPr>
+      <w:r>
+        <w:rPr>
+          <w:rFonts w:ascii="Consolas" w:eastAsia="Times New Roman" w:hAnsi="Consolas" w:cs="Times New Roman"/>
+          <w:color w:val="D4D4D4"/>
+          <w:sz w:val="21"/>
+          <w:szCs w:val="21"/>
+          <w:lang w:eastAsia="es-NI"/>
+        </w:rPr>
+        <w:t>{</w:t>
+      </w:r>
+    </w:p>
+    <w:p>
+      <w:pPr>
+        <w:shd w:val="clear" w:color="auto" w:fill="1E1E1E"/>
+        <w:spacing w:after="0" w:line="285" w:lineRule="atLeast"/>
+        <w:rPr>
+          <w:rFonts w:ascii="Consolas" w:eastAsia="Times New Roman" w:hAnsi="Consolas" w:cs="Times New Roman"/>
+          <w:color w:val="D4D4D4"/>
+          <w:sz w:val="21"/>
+          <w:szCs w:val="21"/>
+          <w:lang w:eastAsia="es-NI"/>
+        </w:rPr>
+      </w:pPr>
+      <w:r>
+        <w:rPr>
+          <w:rFonts w:ascii="Consolas" w:eastAsia="Times New Roman" w:hAnsi="Consolas" w:cs="Times New Roman"/>
+          <w:color w:val="D4D4D4"/>
+          <w:sz w:val="21"/>
+          <w:szCs w:val="21"/>
+          <w:lang w:eastAsia="es-NI"/>
+        </w:rPr>
+        <w:t xml:space="preserve">    </w:t>
+      </w:r>
+      <w:r>
+        <w:rPr>
+          <w:rFonts w:ascii="Consolas" w:eastAsia="Times New Roman" w:hAnsi="Consolas" w:cs="Times New Roman"/>
+          <w:color w:val="9CDCFE"/>
+          <w:sz w:val="21"/>
+          <w:szCs w:val="21"/>
+          <w:lang w:eastAsia="es-NI"/>
+        </w:rPr>
+        <w:t>"</w:t>
+      </w:r>
+      <w:proofErr w:type="spellStart"/>
+      <w:r>
+        <w:rPr>
+          <w:rFonts w:ascii="Consolas" w:eastAsia="Times New Roman" w:hAnsi="Consolas" w:cs="Times New Roman"/>
+          <w:color w:val="9CDCFE"/>
+          <w:sz w:val="21"/>
+          <w:szCs w:val="21"/>
+          <w:lang w:eastAsia="es-NI"/>
+        </w:rPr>
+        <w:t>presets</w:t>
+      </w:r>
+      <w:proofErr w:type="spellEnd"/>
+      <w:r>
+        <w:rPr>
+          <w:rFonts w:ascii="Consolas" w:eastAsia="Times New Roman" w:hAnsi="Consolas" w:cs="Times New Roman"/>
+          <w:color w:val="9CDCFE"/>
+          <w:sz w:val="21"/>
+          <w:szCs w:val="21"/>
+          <w:lang w:eastAsia="es-NI"/>
+        </w:rPr>
+        <w:t>"</w:t>
+      </w:r>
+      <w:r>
+        <w:rPr>
+          <w:rFonts w:ascii="Consolas" w:eastAsia="Times New Roman" w:hAnsi="Consolas" w:cs="Times New Roman"/>
+          <w:color w:val="D4D4D4"/>
+          <w:sz w:val="21"/>
+          <w:szCs w:val="21"/>
+          <w:lang w:eastAsia="es-NI"/>
+        </w:rPr>
+        <w:t>: [</w:t>
+      </w:r>
+      <w:r>
+        <w:rPr>
+          <w:rFonts w:ascii="Consolas" w:eastAsia="Times New Roman" w:hAnsi="Consolas" w:cs="Times New Roman"/>
+          <w:color w:val="CE9178"/>
+          <w:sz w:val="21"/>
+          <w:szCs w:val="21"/>
+          <w:lang w:eastAsia="es-NI"/>
+        </w:rPr>
+        <w:t>"</w:t>
+      </w:r>
+      <w:proofErr w:type="spellStart"/>
+      <w:r>
+        <w:rPr>
+          <w:rFonts w:ascii="Consolas" w:eastAsia="Times New Roman" w:hAnsi="Consolas" w:cs="Times New Roman"/>
+          <w:color w:val="CE9178"/>
+          <w:sz w:val="21"/>
+          <w:szCs w:val="21"/>
+          <w:lang w:eastAsia="es-NI"/>
+        </w:rPr>
+        <w:t>env</w:t>
+      </w:r>
+      <w:proofErr w:type="spellEnd"/>
+      <w:r>
+        <w:rPr>
+          <w:rFonts w:ascii="Consolas" w:eastAsia="Times New Roman" w:hAnsi="Consolas" w:cs="Times New Roman"/>
+          <w:color w:val="CE9178"/>
+          <w:sz w:val="21"/>
+          <w:szCs w:val="21"/>
+          <w:lang w:eastAsia="es-NI"/>
+        </w:rPr>
+        <w:t>"</w:t>
+      </w:r>
+      <w:r>
+        <w:rPr>
+          <w:rFonts w:ascii="Consolas" w:eastAsia="Times New Roman" w:hAnsi="Consolas" w:cs="Times New Roman"/>
+          <w:color w:val="D4D4D4"/>
+          <w:sz w:val="21"/>
+          <w:szCs w:val="21"/>
+          <w:lang w:eastAsia="es-NI"/>
+        </w:rPr>
+        <w:t>,</w:t>
+      </w:r>
+      <w:r>
+        <w:rPr>
+          <w:rFonts w:ascii="Consolas" w:eastAsia="Times New Roman" w:hAnsi="Consolas" w:cs="Times New Roman"/>
+          <w:color w:val="CE9178"/>
+          <w:sz w:val="21"/>
+          <w:szCs w:val="21"/>
+          <w:lang w:eastAsia="es-NI"/>
+        </w:rPr>
+        <w:t>"</w:t>
+      </w:r>
+      <w:proofErr w:type="spellStart"/>
+      <w:r>
+        <w:rPr>
+          <w:rFonts w:ascii="Consolas" w:eastAsia="Times New Roman" w:hAnsi="Consolas" w:cs="Times New Roman"/>
+          <w:color w:val="CE9178"/>
+          <w:sz w:val="21"/>
+          <w:szCs w:val="21"/>
+          <w:lang w:eastAsia="es-NI"/>
+        </w:rPr>
+        <w:t>react</w:t>
+      </w:r>
+      <w:proofErr w:type="spellEnd"/>
+      <w:r>
+        <w:rPr>
+          <w:rFonts w:ascii="Consolas" w:eastAsia="Times New Roman" w:hAnsi="Consolas" w:cs="Times New Roman"/>
+          <w:color w:val="CE9178"/>
+          <w:sz w:val="21"/>
+          <w:szCs w:val="21"/>
+          <w:lang w:eastAsia="es-NI"/>
+        </w:rPr>
+        <w:t>"</w:t>
+      </w:r>
+      <w:r>
+        <w:rPr>
+          <w:rFonts w:ascii="Consolas" w:eastAsia="Times New Roman" w:hAnsi="Consolas" w:cs="Times New Roman"/>
+          <w:color w:val="D4D4D4"/>
+          <w:sz w:val="21"/>
+          <w:szCs w:val="21"/>
+          <w:lang w:eastAsia="es-NI"/>
+        </w:rPr>
+        <w:t>]</w:t>
+      </w:r>
+    </w:p>
+    <w:p>
+      <w:pPr>
+        <w:shd w:val="clear" w:color="auto" w:fill="1E1E1E"/>
+        <w:spacing w:after="0" w:line="285" w:lineRule="atLeast"/>
+        <w:rPr>
+          <w:rFonts w:ascii="Consolas" w:eastAsia="Times New Roman" w:hAnsi="Consolas" w:cs="Times New Roman"/>
+          <w:color w:val="D4D4D4"/>
+          <w:sz w:val="21"/>
+          <w:szCs w:val="21"/>
+          <w:lang w:eastAsia="es-NI"/>
+        </w:rPr>
+      </w:pPr>
+      <w:r>
+        <w:rPr>
+          <w:rFonts w:ascii="Consolas" w:eastAsia="Times New Roman" w:hAnsi="Consolas" w:cs="Times New Roman"/>
+          <w:color w:val="D4D4D4"/>
+          <w:sz w:val="21"/>
+          <w:szCs w:val="21"/>
+          <w:lang w:eastAsia="es-NI"/>
+        </w:rPr>
+        <w:t>}</w:t>
+      </w:r>
+    </w:p>
+    <w:p/>
+    <w:p>
+      <w:r>
+        <w:t xml:space="preserve">Pero ahora tengo que decirle a </w:t>
+      </w:r>
+      <w:proofErr w:type="spellStart"/>
+      <w:r>
+        <w:t>webpack</w:t>
+      </w:r>
+      <w:proofErr w:type="spellEnd"/>
+      <w:r>
+        <w:t xml:space="preserve"> que lo use:</w:t>
+      </w:r>
+    </w:p>
+    <w:p>
+      <w:pPr>
+        <w:shd w:val="clear" w:color="auto" w:fill="1E1E1E"/>
+        <w:spacing w:after="0" w:line="285" w:lineRule="atLeast"/>
+        <w:rPr>
+          <w:rFonts w:ascii="Consolas" w:eastAsia="Times New Roman" w:hAnsi="Consolas" w:cs="Times New Roman"/>
+          <w:color w:val="D4D4D4"/>
+          <w:sz w:val="21"/>
+          <w:szCs w:val="21"/>
+          <w:lang w:val="en-US" w:eastAsia="es-NI"/>
+        </w:rPr>
+      </w:pPr>
+      <w:proofErr w:type="spellStart"/>
+      <w:proofErr w:type="gramStart"/>
+      <w:r>
+        <w:rPr>
+          <w:rFonts w:ascii="Consolas" w:eastAsia="Times New Roman" w:hAnsi="Consolas" w:cs="Times New Roman"/>
+          <w:color w:val="D4D4D4"/>
+          <w:sz w:val="21"/>
+          <w:szCs w:val="21"/>
+          <w:lang w:val="en-US" w:eastAsia="es-NI"/>
+        </w:rPr>
+        <w:lastRenderedPageBreak/>
+        <w:t>module.</w:t>
+      </w:r>
+      <w:r>
+        <w:rPr>
+          <w:rFonts w:ascii="Consolas" w:eastAsia="Times New Roman" w:hAnsi="Consolas" w:cs="Times New Roman"/>
+          <w:color w:val="4EC9B0"/>
+          <w:sz w:val="21"/>
+          <w:szCs w:val="21"/>
+          <w:lang w:val="en-US" w:eastAsia="es-NI"/>
+        </w:rPr>
+        <w:t>exports</w:t>
+      </w:r>
+      <w:proofErr w:type="spellEnd"/>
+      <w:proofErr w:type="gramEnd"/>
+      <w:r>
+        <w:rPr>
+          <w:rFonts w:ascii="Consolas" w:eastAsia="Times New Roman" w:hAnsi="Consolas" w:cs="Times New Roman"/>
+          <w:color w:val="D4D4D4"/>
+          <w:sz w:val="21"/>
+          <w:szCs w:val="21"/>
+          <w:lang w:val="en-US" w:eastAsia="es-NI"/>
+        </w:rPr>
+        <w:t>={</w:t>
+      </w:r>
+    </w:p>
+    <w:p>
+      <w:pPr>
+        <w:shd w:val="clear" w:color="auto" w:fill="1E1E1E"/>
+        <w:spacing w:after="0" w:line="285" w:lineRule="atLeast"/>
+        <w:rPr>
+          <w:rFonts w:ascii="Consolas" w:eastAsia="Times New Roman" w:hAnsi="Consolas" w:cs="Times New Roman"/>
+          <w:color w:val="D4D4D4"/>
+          <w:sz w:val="21"/>
+          <w:szCs w:val="21"/>
+          <w:lang w:val="en-US" w:eastAsia="es-NI"/>
+        </w:rPr>
+      </w:pPr>
+      <w:r>
+        <w:rPr>
+          <w:rFonts w:ascii="Consolas" w:eastAsia="Times New Roman" w:hAnsi="Consolas" w:cs="Times New Roman"/>
+          <w:color w:val="D4D4D4"/>
+          <w:sz w:val="21"/>
+          <w:szCs w:val="21"/>
+          <w:lang w:val="en-US" w:eastAsia="es-NI"/>
+        </w:rPr>
+        <w:t xml:space="preserve">    </w:t>
+      </w:r>
+      <w:r>
+        <w:rPr>
+          <w:rFonts w:ascii="Consolas" w:eastAsia="Times New Roman" w:hAnsi="Consolas" w:cs="Times New Roman"/>
+          <w:color w:val="CE9178"/>
+          <w:sz w:val="21"/>
+          <w:szCs w:val="21"/>
+          <w:lang w:val="en-US" w:eastAsia="es-NI"/>
+        </w:rPr>
+        <w:t>entry</w:t>
+      </w:r>
+      <w:r>
+        <w:rPr>
+          <w:rFonts w:ascii="Consolas" w:eastAsia="Times New Roman" w:hAnsi="Consolas" w:cs="Times New Roman"/>
+          <w:color w:val="D4D4D4"/>
+          <w:sz w:val="21"/>
+          <w:szCs w:val="21"/>
+          <w:lang w:val="en-US" w:eastAsia="es-NI"/>
+        </w:rPr>
+        <w:t>:</w:t>
+      </w:r>
+      <w:r>
+        <w:rPr>
+          <w:rFonts w:ascii="Consolas" w:eastAsia="Times New Roman" w:hAnsi="Consolas" w:cs="Times New Roman"/>
+          <w:color w:val="CE9178"/>
+          <w:sz w:val="21"/>
+          <w:szCs w:val="21"/>
+          <w:lang w:val="en-US" w:eastAsia="es-NI"/>
+        </w:rPr>
+        <w:t>'./</w:t>
+      </w:r>
+      <w:proofErr w:type="spellStart"/>
+      <w:r>
+        <w:rPr>
+          <w:rFonts w:ascii="Consolas" w:eastAsia="Times New Roman" w:hAnsi="Consolas" w:cs="Times New Roman"/>
+          <w:color w:val="CE9178"/>
+          <w:sz w:val="21"/>
+          <w:szCs w:val="21"/>
+          <w:lang w:val="en-US" w:eastAsia="es-NI"/>
+        </w:rPr>
+        <w:t>src</w:t>
+      </w:r>
+      <w:proofErr w:type="spellEnd"/>
+      <w:r>
+        <w:rPr>
+          <w:rFonts w:ascii="Consolas" w:eastAsia="Times New Roman" w:hAnsi="Consolas" w:cs="Times New Roman"/>
+          <w:color w:val="CE9178"/>
+          <w:sz w:val="21"/>
+          <w:szCs w:val="21"/>
+          <w:lang w:val="en-US" w:eastAsia="es-NI"/>
+        </w:rPr>
+        <w:t>/app/index.js'</w:t>
+      </w:r>
+      <w:r>
+        <w:rPr>
+          <w:rFonts w:ascii="Consolas" w:eastAsia="Times New Roman" w:hAnsi="Consolas" w:cs="Times New Roman"/>
+          <w:color w:val="D4D4D4"/>
+          <w:sz w:val="21"/>
+          <w:szCs w:val="21"/>
+          <w:lang w:val="en-US" w:eastAsia="es-NI"/>
+        </w:rPr>
+        <w:t>,</w:t>
+      </w:r>
+    </w:p>
+    <w:p>
+      <w:pPr>
+        <w:shd w:val="clear" w:color="auto" w:fill="1E1E1E"/>
+        <w:spacing w:after="0" w:line="285" w:lineRule="atLeast"/>
+        <w:rPr>
+          <w:rFonts w:ascii="Consolas" w:eastAsia="Times New Roman" w:hAnsi="Consolas" w:cs="Times New Roman"/>
+          <w:color w:val="D4D4D4"/>
+          <w:sz w:val="21"/>
+          <w:szCs w:val="21"/>
+          <w:lang w:val="en-US" w:eastAsia="es-NI"/>
+        </w:rPr>
+      </w:pPr>
+      <w:r>
+        <w:rPr>
+          <w:rFonts w:ascii="Consolas" w:eastAsia="Times New Roman" w:hAnsi="Consolas" w:cs="Times New Roman"/>
+          <w:color w:val="D4D4D4"/>
+          <w:sz w:val="21"/>
+          <w:szCs w:val="21"/>
+          <w:lang w:val="en-US" w:eastAsia="es-NI"/>
+        </w:rPr>
+        <w:t xml:space="preserve">    </w:t>
+      </w:r>
+      <w:proofErr w:type="gramStart"/>
+      <w:r>
+        <w:rPr>
+          <w:rFonts w:ascii="Consolas" w:eastAsia="Times New Roman" w:hAnsi="Consolas" w:cs="Times New Roman"/>
+          <w:color w:val="CE9178"/>
+          <w:sz w:val="21"/>
+          <w:szCs w:val="21"/>
+          <w:lang w:val="en-US" w:eastAsia="es-NI"/>
+        </w:rPr>
+        <w:t>output</w:t>
+      </w:r>
+      <w:r>
+        <w:rPr>
+          <w:rFonts w:ascii="Consolas" w:eastAsia="Times New Roman" w:hAnsi="Consolas" w:cs="Times New Roman"/>
+          <w:color w:val="D4D4D4"/>
+          <w:sz w:val="21"/>
+          <w:szCs w:val="21"/>
+          <w:lang w:val="en-US" w:eastAsia="es-NI"/>
+        </w:rPr>
+        <w:t>:{</w:t>
+      </w:r>
+      <w:proofErr w:type="gramEnd"/>
+    </w:p>
+    <w:p>
+      <w:pPr>
+        <w:shd w:val="clear" w:color="auto" w:fill="1E1E1E"/>
+        <w:spacing w:after="0" w:line="285" w:lineRule="atLeast"/>
+        <w:rPr>
+          <w:rFonts w:ascii="Consolas" w:eastAsia="Times New Roman" w:hAnsi="Consolas" w:cs="Times New Roman"/>
+          <w:color w:val="D4D4D4"/>
+          <w:sz w:val="21"/>
+          <w:szCs w:val="21"/>
+          <w:lang w:val="en-US" w:eastAsia="es-NI"/>
+        </w:rPr>
+      </w:pPr>
+      <w:r>
+        <w:rPr>
+          <w:rFonts w:ascii="Consolas" w:eastAsia="Times New Roman" w:hAnsi="Consolas" w:cs="Times New Roman"/>
+          <w:color w:val="D4D4D4"/>
+          <w:sz w:val="21"/>
+          <w:szCs w:val="21"/>
+          <w:lang w:val="en-US" w:eastAsia="es-NI"/>
+        </w:rPr>
+        <w:t xml:space="preserve">        </w:t>
+      </w:r>
+      <w:proofErr w:type="gramStart"/>
+      <w:r>
+        <w:rPr>
+          <w:rFonts w:ascii="Consolas" w:eastAsia="Times New Roman" w:hAnsi="Consolas" w:cs="Times New Roman"/>
+          <w:color w:val="CE9178"/>
+          <w:sz w:val="21"/>
+          <w:szCs w:val="21"/>
+          <w:lang w:val="en-US" w:eastAsia="es-NI"/>
+        </w:rPr>
+        <w:t>path</w:t>
+      </w:r>
+      <w:r>
+        <w:rPr>
+          <w:rFonts w:ascii="Consolas" w:eastAsia="Times New Roman" w:hAnsi="Consolas" w:cs="Times New Roman"/>
+          <w:color w:val="D4D4D4"/>
+          <w:sz w:val="21"/>
+          <w:szCs w:val="21"/>
+          <w:lang w:val="en-US" w:eastAsia="es-NI"/>
+        </w:rPr>
+        <w:t>:</w:t>
+      </w:r>
+      <w:r>
+        <w:rPr>
+          <w:rFonts w:ascii="Consolas" w:eastAsia="Times New Roman" w:hAnsi="Consolas" w:cs="Times New Roman"/>
+          <w:color w:val="4EC9B0"/>
+          <w:sz w:val="21"/>
+          <w:szCs w:val="21"/>
+          <w:lang w:val="en-US" w:eastAsia="es-NI"/>
+        </w:rPr>
+        <w:t>_</w:t>
+      </w:r>
+      <w:proofErr w:type="gramEnd"/>
+      <w:r>
+        <w:rPr>
+          <w:rFonts w:ascii="Consolas" w:eastAsia="Times New Roman" w:hAnsi="Consolas" w:cs="Times New Roman"/>
+          <w:color w:val="4EC9B0"/>
+          <w:sz w:val="21"/>
+          <w:szCs w:val="21"/>
+          <w:lang w:val="en-US" w:eastAsia="es-NI"/>
+        </w:rPr>
+        <w:t>_</w:t>
+      </w:r>
+      <w:proofErr w:type="spellStart"/>
+      <w:r>
+        <w:rPr>
+          <w:rFonts w:ascii="Consolas" w:eastAsia="Times New Roman" w:hAnsi="Consolas" w:cs="Times New Roman"/>
+          <w:color w:val="4EC9B0"/>
+          <w:sz w:val="21"/>
+          <w:szCs w:val="21"/>
+          <w:lang w:val="en-US" w:eastAsia="es-NI"/>
+        </w:rPr>
+        <w:t>dirname</w:t>
+      </w:r>
+      <w:proofErr w:type="spellEnd"/>
+      <w:r>
+        <w:rPr>
+          <w:rFonts w:ascii="Consolas" w:eastAsia="Times New Roman" w:hAnsi="Consolas" w:cs="Times New Roman"/>
+          <w:color w:val="D4D4D4"/>
+          <w:sz w:val="21"/>
+          <w:szCs w:val="21"/>
+          <w:lang w:val="en-US" w:eastAsia="es-NI"/>
+        </w:rPr>
+        <w:t>+</w:t>
+      </w:r>
+      <w:r>
+        <w:rPr>
+          <w:rFonts w:ascii="Consolas" w:eastAsia="Times New Roman" w:hAnsi="Consolas" w:cs="Times New Roman"/>
+          <w:color w:val="CE9178"/>
+          <w:sz w:val="21"/>
+          <w:szCs w:val="21"/>
+          <w:lang w:val="en-US" w:eastAsia="es-NI"/>
+        </w:rPr>
+        <w:t>'/</w:t>
+      </w:r>
+      <w:proofErr w:type="spellStart"/>
+      <w:r>
+        <w:rPr>
+          <w:rFonts w:ascii="Consolas" w:eastAsia="Times New Roman" w:hAnsi="Consolas" w:cs="Times New Roman"/>
+          <w:color w:val="CE9178"/>
+          <w:sz w:val="21"/>
+          <w:szCs w:val="21"/>
+          <w:lang w:val="en-US" w:eastAsia="es-NI"/>
+        </w:rPr>
+        <w:t>src</w:t>
+      </w:r>
+      <w:proofErr w:type="spellEnd"/>
+      <w:r>
+        <w:rPr>
+          <w:rFonts w:ascii="Consolas" w:eastAsia="Times New Roman" w:hAnsi="Consolas" w:cs="Times New Roman"/>
+          <w:color w:val="CE9178"/>
+          <w:sz w:val="21"/>
+          <w:szCs w:val="21"/>
+          <w:lang w:val="en-US" w:eastAsia="es-NI"/>
+        </w:rPr>
+        <w:t>/public'</w:t>
+      </w:r>
+      <w:r>
+        <w:rPr>
+          <w:rFonts w:ascii="Consolas" w:eastAsia="Times New Roman" w:hAnsi="Consolas" w:cs="Times New Roman"/>
+          <w:color w:val="D4D4D4"/>
+          <w:sz w:val="21"/>
+          <w:szCs w:val="21"/>
+          <w:lang w:val="en-US" w:eastAsia="es-NI"/>
+        </w:rPr>
+        <w:t>,</w:t>
+      </w:r>
+    </w:p>
+    <w:p>
+      <w:pPr>
+        <w:shd w:val="clear" w:color="auto" w:fill="1E1E1E"/>
+        <w:spacing w:after="0" w:line="285" w:lineRule="atLeast"/>
+        <w:rPr>
+          <w:rFonts w:ascii="Consolas" w:eastAsia="Times New Roman" w:hAnsi="Consolas" w:cs="Times New Roman"/>
+          <w:color w:val="D4D4D4"/>
+          <w:sz w:val="21"/>
+          <w:szCs w:val="21"/>
+          <w:lang w:val="en-US" w:eastAsia="es-NI"/>
+        </w:rPr>
+      </w:pPr>
+      <w:r>
+        <w:rPr>
+          <w:rFonts w:ascii="Consolas" w:eastAsia="Times New Roman" w:hAnsi="Consolas" w:cs="Times New Roman"/>
+          <w:color w:val="D4D4D4"/>
+          <w:sz w:val="21"/>
+          <w:szCs w:val="21"/>
+          <w:lang w:val="en-US" w:eastAsia="es-NI"/>
+        </w:rPr>
+        <w:t xml:space="preserve">        </w:t>
+      </w:r>
+      <w:proofErr w:type="spellStart"/>
+      <w:r>
+        <w:rPr>
+          <w:rFonts w:ascii="Consolas" w:eastAsia="Times New Roman" w:hAnsi="Consolas" w:cs="Times New Roman"/>
+          <w:color w:val="CE9178"/>
+          <w:sz w:val="21"/>
+          <w:szCs w:val="21"/>
+          <w:lang w:val="en-US" w:eastAsia="es-NI"/>
+        </w:rPr>
+        <w:t>filename</w:t>
+      </w:r>
+      <w:r>
+        <w:rPr>
+          <w:rFonts w:ascii="Consolas" w:eastAsia="Times New Roman" w:hAnsi="Consolas" w:cs="Times New Roman"/>
+          <w:color w:val="D4D4D4"/>
+          <w:sz w:val="21"/>
+          <w:szCs w:val="21"/>
+          <w:lang w:val="en-US" w:eastAsia="es-NI"/>
+        </w:rPr>
+        <w:t>:</w:t>
+      </w:r>
+      <w:r>
+        <w:rPr>
+          <w:rFonts w:ascii="Consolas" w:eastAsia="Times New Roman" w:hAnsi="Consolas" w:cs="Times New Roman"/>
+          <w:color w:val="CE9178"/>
+          <w:sz w:val="21"/>
+          <w:szCs w:val="21"/>
+          <w:lang w:val="en-US" w:eastAsia="es-NI"/>
+        </w:rPr>
+        <w:t>'bundle.js</w:t>
+      </w:r>
+      <w:proofErr w:type="spellEnd"/>
+      <w:r>
+        <w:rPr>
+          <w:rFonts w:ascii="Consolas" w:eastAsia="Times New Roman" w:hAnsi="Consolas" w:cs="Times New Roman"/>
+          <w:color w:val="CE9178"/>
+          <w:sz w:val="21"/>
+          <w:szCs w:val="21"/>
+          <w:lang w:val="en-US" w:eastAsia="es-NI"/>
+        </w:rPr>
+        <w:t>'</w:t>
+      </w:r>
+    </w:p>
+    <w:p>
+      <w:pPr>
+        <w:shd w:val="clear" w:color="auto" w:fill="1E1E1E"/>
+        <w:spacing w:after="0" w:line="285" w:lineRule="atLeast"/>
+        <w:rPr>
+          <w:rFonts w:ascii="Consolas" w:eastAsia="Times New Roman" w:hAnsi="Consolas" w:cs="Times New Roman"/>
+          <w:color w:val="D4D4D4"/>
+          <w:sz w:val="21"/>
+          <w:szCs w:val="21"/>
+          <w:lang w:val="en-US" w:eastAsia="es-NI"/>
+        </w:rPr>
+      </w:pPr>
+      <w:r>
+        <w:rPr>
+          <w:rFonts w:ascii="Consolas" w:eastAsia="Times New Roman" w:hAnsi="Consolas" w:cs="Times New Roman"/>
+          <w:color w:val="D4D4D4"/>
+          <w:sz w:val="21"/>
+          <w:szCs w:val="21"/>
+          <w:lang w:val="en-US" w:eastAsia="es-NI"/>
+        </w:rPr>
+        <w:t xml:space="preserve">    },</w:t>
+      </w:r>
+    </w:p>
+    <w:p>
+      <w:pPr>
+        <w:shd w:val="clear" w:color="auto" w:fill="1E1E1E"/>
+        <w:spacing w:after="0" w:line="285" w:lineRule="atLeast"/>
+        <w:rPr>
+          <w:rFonts w:ascii="Consolas" w:eastAsia="Times New Roman" w:hAnsi="Consolas" w:cs="Times New Roman"/>
+          <w:color w:val="D4D4D4"/>
+          <w:sz w:val="21"/>
+          <w:szCs w:val="21"/>
+          <w:lang w:val="en-US" w:eastAsia="es-NI"/>
+        </w:rPr>
+      </w:pPr>
+      <w:r>
+        <w:rPr>
+          <w:rFonts w:ascii="Consolas" w:eastAsia="Times New Roman" w:hAnsi="Consolas" w:cs="Times New Roman"/>
+          <w:color w:val="D4D4D4"/>
+          <w:sz w:val="21"/>
+          <w:szCs w:val="21"/>
+          <w:lang w:val="en-US" w:eastAsia="es-NI"/>
+        </w:rPr>
+        <w:t xml:space="preserve">    </w:t>
+      </w:r>
+      <w:proofErr w:type="gramStart"/>
+      <w:r>
+        <w:rPr>
+          <w:rFonts w:ascii="Consolas" w:eastAsia="Times New Roman" w:hAnsi="Consolas" w:cs="Times New Roman"/>
+          <w:color w:val="CE9178"/>
+          <w:sz w:val="21"/>
+          <w:szCs w:val="21"/>
+          <w:lang w:val="en-US" w:eastAsia="es-NI"/>
+        </w:rPr>
+        <w:t>module</w:t>
+      </w:r>
+      <w:r>
+        <w:rPr>
+          <w:rFonts w:ascii="Consolas" w:eastAsia="Times New Roman" w:hAnsi="Consolas" w:cs="Times New Roman"/>
+          <w:color w:val="D4D4D4"/>
+          <w:sz w:val="21"/>
+          <w:szCs w:val="21"/>
+          <w:lang w:val="en-US" w:eastAsia="es-NI"/>
+        </w:rPr>
+        <w:t>:{</w:t>
+      </w:r>
+      <w:proofErr w:type="gramEnd"/>
+    </w:p>
+    <w:p>
+      <w:pPr>
+        <w:shd w:val="clear" w:color="auto" w:fill="1E1E1E"/>
+        <w:spacing w:after="0" w:line="285" w:lineRule="atLeast"/>
+        <w:rPr>
+          <w:rFonts w:ascii="Consolas" w:eastAsia="Times New Roman" w:hAnsi="Consolas" w:cs="Times New Roman"/>
+          <w:color w:val="D4D4D4"/>
+          <w:sz w:val="21"/>
+          <w:szCs w:val="21"/>
+          <w:lang w:val="en-US" w:eastAsia="es-NI"/>
+        </w:rPr>
+      </w:pPr>
+      <w:r>
+        <w:rPr>
+          <w:rFonts w:ascii="Consolas" w:eastAsia="Times New Roman" w:hAnsi="Consolas" w:cs="Times New Roman"/>
+          <w:color w:val="D4D4D4"/>
+          <w:sz w:val="21"/>
+          <w:szCs w:val="21"/>
+          <w:lang w:val="en-US" w:eastAsia="es-NI"/>
+        </w:rPr>
+        <w:t xml:space="preserve">        </w:t>
+      </w:r>
+      <w:proofErr w:type="gramStart"/>
+      <w:r>
+        <w:rPr>
+          <w:rFonts w:ascii="Consolas" w:eastAsia="Times New Roman" w:hAnsi="Consolas" w:cs="Times New Roman"/>
+          <w:color w:val="CE9178"/>
+          <w:sz w:val="21"/>
+          <w:szCs w:val="21"/>
+          <w:lang w:val="en-US" w:eastAsia="es-NI"/>
+        </w:rPr>
+        <w:t>rules</w:t>
+      </w:r>
+      <w:r>
+        <w:rPr>
+          <w:rFonts w:ascii="Consolas" w:eastAsia="Times New Roman" w:hAnsi="Consolas" w:cs="Times New Roman"/>
+          <w:color w:val="D4D4D4"/>
+          <w:sz w:val="21"/>
+          <w:szCs w:val="21"/>
+          <w:lang w:val="en-US" w:eastAsia="es-NI"/>
+        </w:rPr>
+        <w:t>:[</w:t>
+      </w:r>
+      <w:proofErr w:type="gramEnd"/>
+      <w:r>
+        <w:rPr>
+          <w:rFonts w:ascii="Consolas" w:eastAsia="Times New Roman" w:hAnsi="Consolas" w:cs="Times New Roman"/>
+          <w:color w:val="D4D4D4"/>
+          <w:sz w:val="21"/>
+          <w:szCs w:val="21"/>
+          <w:lang w:val="en-US" w:eastAsia="es-NI"/>
+        </w:rPr>
+        <w:t>{</w:t>
+      </w:r>
+    </w:p>
+    <w:p>
+      <w:pPr>
+        <w:shd w:val="clear" w:color="auto" w:fill="1E1E1E"/>
+        <w:spacing w:after="0" w:line="285" w:lineRule="atLeast"/>
+        <w:rPr>
+          <w:rFonts w:ascii="Consolas" w:eastAsia="Times New Roman" w:hAnsi="Consolas" w:cs="Times New Roman"/>
+          <w:color w:val="D4D4D4"/>
+          <w:sz w:val="21"/>
+          <w:szCs w:val="21"/>
+          <w:lang w:val="en-US" w:eastAsia="es-NI"/>
+        </w:rPr>
+      </w:pPr>
+      <w:r>
+        <w:rPr>
+          <w:rFonts w:ascii="Consolas" w:eastAsia="Times New Roman" w:hAnsi="Consolas" w:cs="Times New Roman"/>
+          <w:color w:val="D4D4D4"/>
+          <w:sz w:val="21"/>
+          <w:szCs w:val="21"/>
+          <w:lang w:val="en-US" w:eastAsia="es-NI"/>
+        </w:rPr>
+        <w:t xml:space="preserve">            </w:t>
+      </w:r>
+      <w:proofErr w:type="spellStart"/>
+      <w:r>
+        <w:rPr>
+          <w:rFonts w:ascii="Consolas" w:eastAsia="Times New Roman" w:hAnsi="Consolas" w:cs="Times New Roman"/>
+          <w:color w:val="CE9178"/>
+          <w:sz w:val="21"/>
+          <w:szCs w:val="21"/>
+          <w:lang w:val="en-US" w:eastAsia="es-NI"/>
+        </w:rPr>
+        <w:t>use</w:t>
+      </w:r>
+      <w:r>
+        <w:rPr>
+          <w:rFonts w:ascii="Consolas" w:eastAsia="Times New Roman" w:hAnsi="Consolas" w:cs="Times New Roman"/>
+          <w:color w:val="D4D4D4"/>
+          <w:sz w:val="21"/>
+          <w:szCs w:val="21"/>
+          <w:lang w:val="en-US" w:eastAsia="es-NI"/>
+        </w:rPr>
+        <w:t>:</w:t>
+      </w:r>
+      <w:r>
+        <w:rPr>
+          <w:rFonts w:ascii="Consolas" w:eastAsia="Times New Roman" w:hAnsi="Consolas" w:cs="Times New Roman"/>
+          <w:color w:val="CE9178"/>
+          <w:sz w:val="21"/>
+          <w:szCs w:val="21"/>
+          <w:lang w:val="en-US" w:eastAsia="es-NI"/>
+        </w:rPr>
+        <w:t>'babel-loader</w:t>
+      </w:r>
+      <w:proofErr w:type="spellEnd"/>
+      <w:r>
+        <w:rPr>
+          <w:rFonts w:ascii="Consolas" w:eastAsia="Times New Roman" w:hAnsi="Consolas" w:cs="Times New Roman"/>
+          <w:color w:val="CE9178"/>
+          <w:sz w:val="21"/>
+          <w:szCs w:val="21"/>
+          <w:lang w:val="en-US" w:eastAsia="es-NI"/>
+        </w:rPr>
+        <w:t>'</w:t>
+      </w:r>
+      <w:r>
+        <w:rPr>
+          <w:rFonts w:ascii="Consolas" w:eastAsia="Times New Roman" w:hAnsi="Consolas" w:cs="Times New Roman"/>
+          <w:color w:val="D4D4D4"/>
+          <w:sz w:val="21"/>
+          <w:szCs w:val="21"/>
+          <w:lang w:val="en-US" w:eastAsia="es-NI"/>
+        </w:rPr>
+        <w:t>,</w:t>
+      </w:r>
+    </w:p>
+    <w:p>
+      <w:pPr>
+        <w:shd w:val="clear" w:color="auto" w:fill="1E1E1E"/>
+        <w:spacing w:after="0" w:line="285" w:lineRule="atLeast"/>
+        <w:rPr>
+          <w:rFonts w:ascii="Consolas" w:eastAsia="Times New Roman" w:hAnsi="Consolas" w:cs="Times New Roman"/>
+          <w:color w:val="D4D4D4"/>
+          <w:sz w:val="21"/>
+          <w:szCs w:val="21"/>
+          <w:lang w:val="en-US" w:eastAsia="es-NI"/>
+        </w:rPr>
+      </w:pPr>
+      <w:r>
+        <w:rPr>
+          <w:rFonts w:ascii="Consolas" w:eastAsia="Times New Roman" w:hAnsi="Consolas" w:cs="Times New Roman"/>
+          <w:color w:val="D4D4D4"/>
+          <w:sz w:val="21"/>
+          <w:szCs w:val="21"/>
+          <w:lang w:val="en-US" w:eastAsia="es-NI"/>
+        </w:rPr>
+        <w:t xml:space="preserve">            </w:t>
+      </w:r>
+      <w:r>
+        <w:rPr>
+          <w:rFonts w:ascii="Consolas" w:eastAsia="Times New Roman" w:hAnsi="Consolas" w:cs="Times New Roman"/>
+          <w:color w:val="CE9178"/>
+          <w:sz w:val="21"/>
+          <w:szCs w:val="21"/>
+          <w:lang w:val="en-US" w:eastAsia="es-NI"/>
+        </w:rPr>
+        <w:t>test</w:t>
+      </w:r>
+      <w:r>
+        <w:rPr>
+          <w:rFonts w:ascii="Consolas" w:eastAsia="Times New Roman" w:hAnsi="Consolas" w:cs="Times New Roman"/>
+          <w:color w:val="D4D4D4"/>
+          <w:sz w:val="21"/>
+          <w:szCs w:val="21"/>
+          <w:lang w:val="en-US" w:eastAsia="es-NI"/>
+        </w:rPr>
+        <w:t>:</w:t>
+      </w:r>
+      <w:r>
+        <w:rPr>
+          <w:rFonts w:ascii="Consolas" w:eastAsia="Times New Roman" w:hAnsi="Consolas" w:cs="Times New Roman"/>
+          <w:color w:val="D16969"/>
+          <w:sz w:val="21"/>
+          <w:szCs w:val="21"/>
+          <w:lang w:val="en-US" w:eastAsia="es-NI"/>
+        </w:rPr>
+        <w:t>/</w:t>
+      </w:r>
+      <w:r>
+        <w:rPr>
+          <w:rFonts w:ascii="Consolas" w:eastAsia="Times New Roman" w:hAnsi="Consolas" w:cs="Times New Roman"/>
+          <w:color w:val="D7BA7D"/>
+          <w:sz w:val="21"/>
+          <w:szCs w:val="21"/>
+          <w:lang w:val="en-US" w:eastAsia="es-NI"/>
+        </w:rPr>
+        <w:t>\.</w:t>
+      </w:r>
+      <w:proofErr w:type="spellStart"/>
+      <w:r>
+        <w:rPr>
+          <w:rFonts w:ascii="Consolas" w:eastAsia="Times New Roman" w:hAnsi="Consolas" w:cs="Times New Roman"/>
+          <w:color w:val="D16969"/>
+          <w:sz w:val="21"/>
+          <w:szCs w:val="21"/>
+          <w:lang w:val="en-US" w:eastAsia="es-NI"/>
+        </w:rPr>
+        <w:t>js</w:t>
+      </w:r>
+      <w:proofErr w:type="spellEnd"/>
+      <w:r>
+        <w:rPr>
+          <w:rFonts w:ascii="Consolas" w:eastAsia="Times New Roman" w:hAnsi="Consolas" w:cs="Times New Roman"/>
+          <w:color w:val="DCDCAA"/>
+          <w:sz w:val="21"/>
+          <w:szCs w:val="21"/>
+          <w:lang w:val="en-US" w:eastAsia="es-NI"/>
+        </w:rPr>
+        <w:t>$</w:t>
+      </w:r>
+      <w:r>
+        <w:rPr>
+          <w:rFonts w:ascii="Consolas" w:eastAsia="Times New Roman" w:hAnsi="Consolas" w:cs="Times New Roman"/>
+          <w:color w:val="D16969"/>
+          <w:sz w:val="21"/>
+          <w:szCs w:val="21"/>
+          <w:lang w:val="en-US" w:eastAsia="es-NI"/>
+        </w:rPr>
+        <w:t>/</w:t>
+      </w:r>
+      <w:r>
+        <w:rPr>
+          <w:rFonts w:ascii="Consolas" w:eastAsia="Times New Roman" w:hAnsi="Consolas" w:cs="Times New Roman"/>
+          <w:color w:val="D4D4D4"/>
+          <w:sz w:val="21"/>
+          <w:szCs w:val="21"/>
+          <w:lang w:val="en-US" w:eastAsia="es-NI"/>
+        </w:rPr>
+        <w:t>,</w:t>
+      </w:r>
+    </w:p>
+    <w:p>
+      <w:pPr>
+        <w:shd w:val="clear" w:color="auto" w:fill="1E1E1E"/>
+        <w:spacing w:after="0" w:line="285" w:lineRule="atLeast"/>
+        <w:rPr>
+          <w:rFonts w:ascii="Consolas" w:eastAsia="Times New Roman" w:hAnsi="Consolas" w:cs="Times New Roman"/>
+          <w:color w:val="D4D4D4"/>
+          <w:sz w:val="21"/>
+          <w:szCs w:val="21"/>
+          <w:lang w:eastAsia="es-NI"/>
+        </w:rPr>
+      </w:pPr>
+      <w:r>
+        <w:rPr>
+          <w:rFonts w:ascii="Consolas" w:eastAsia="Times New Roman" w:hAnsi="Consolas" w:cs="Times New Roman"/>
+          <w:color w:val="D4D4D4"/>
+          <w:sz w:val="21"/>
+          <w:szCs w:val="21"/>
+          <w:lang w:val="en-US" w:eastAsia="es-NI"/>
+        </w:rPr>
+        <w:t xml:space="preserve">            </w:t>
+      </w:r>
+      <w:proofErr w:type="spellStart"/>
+      <w:r>
+        <w:rPr>
+          <w:rFonts w:ascii="Consolas" w:eastAsia="Times New Roman" w:hAnsi="Consolas" w:cs="Times New Roman"/>
+          <w:color w:val="CE9178"/>
+          <w:sz w:val="21"/>
+          <w:szCs w:val="21"/>
+          <w:lang w:eastAsia="es-NI"/>
+        </w:rPr>
+        <w:t>exclude</w:t>
+      </w:r>
+      <w:proofErr w:type="spellEnd"/>
+      <w:r>
+        <w:rPr>
+          <w:rFonts w:ascii="Consolas" w:eastAsia="Times New Roman" w:hAnsi="Consolas" w:cs="Times New Roman"/>
+          <w:color w:val="D4D4D4"/>
+          <w:sz w:val="21"/>
+          <w:szCs w:val="21"/>
+          <w:lang w:eastAsia="es-NI"/>
+        </w:rPr>
+        <w:t>:</w:t>
+      </w:r>
+      <w:r>
+        <w:rPr>
+          <w:rFonts w:ascii="Consolas" w:eastAsia="Times New Roman" w:hAnsi="Consolas" w:cs="Times New Roman"/>
+          <w:color w:val="D16969"/>
+          <w:sz w:val="21"/>
+          <w:szCs w:val="21"/>
+          <w:lang w:eastAsia="es-NI"/>
+        </w:rPr>
+        <w:t>/</w:t>
+      </w:r>
+      <w:proofErr w:type="spellStart"/>
+      <w:r>
+        <w:rPr>
+          <w:rFonts w:ascii="Consolas" w:eastAsia="Times New Roman" w:hAnsi="Consolas" w:cs="Times New Roman"/>
+          <w:color w:val="D16969"/>
+          <w:sz w:val="21"/>
+          <w:szCs w:val="21"/>
+          <w:lang w:eastAsia="es-NI"/>
+        </w:rPr>
+        <w:t>node_modules</w:t>
+      </w:r>
+      <w:proofErr w:type="spellEnd"/>
+      <w:r>
+        <w:rPr>
+          <w:rFonts w:ascii="Consolas" w:eastAsia="Times New Roman" w:hAnsi="Consolas" w:cs="Times New Roman"/>
+          <w:color w:val="D16969"/>
+          <w:sz w:val="21"/>
+          <w:szCs w:val="21"/>
+          <w:lang w:eastAsia="es-NI"/>
+        </w:rPr>
+        <w:t>/</w:t>
+      </w:r>
+    </w:p>
+    <w:p>
+      <w:pPr>
+        <w:shd w:val="clear" w:color="auto" w:fill="1E1E1E"/>
+        <w:spacing w:after="0" w:line="285" w:lineRule="atLeast"/>
+        <w:rPr>
+          <w:rFonts w:ascii="Consolas" w:eastAsia="Times New Roman" w:hAnsi="Consolas" w:cs="Times New Roman"/>
+          <w:color w:val="D4D4D4"/>
+          <w:sz w:val="21"/>
+          <w:szCs w:val="21"/>
+          <w:lang w:eastAsia="es-NI"/>
+        </w:rPr>
+      </w:pPr>
+      <w:r>
+        <w:rPr>
+          <w:rFonts w:ascii="Consolas" w:eastAsia="Times New Roman" w:hAnsi="Consolas" w:cs="Times New Roman"/>
+          <w:color w:val="D4D4D4"/>
+          <w:sz w:val="21"/>
+          <w:szCs w:val="21"/>
+          <w:lang w:eastAsia="es-NI"/>
+        </w:rPr>
+        <w:t xml:space="preserve">        }</w:t>
+      </w:r>
+    </w:p>
+    <w:p>
+      <w:pPr>
+        <w:shd w:val="clear" w:color="auto" w:fill="1E1E1E"/>
+        <w:spacing w:after="0" w:line="285" w:lineRule="atLeast"/>
+        <w:rPr>
+          <w:rFonts w:ascii="Consolas" w:eastAsia="Times New Roman" w:hAnsi="Consolas" w:cs="Times New Roman"/>
+          <w:color w:val="D4D4D4"/>
+          <w:sz w:val="21"/>
+          <w:szCs w:val="21"/>
+          <w:lang w:eastAsia="es-NI"/>
+        </w:rPr>
+      </w:pPr>
+      <w:r>
+        <w:rPr>
+          <w:rFonts w:ascii="Consolas" w:eastAsia="Times New Roman" w:hAnsi="Consolas" w:cs="Times New Roman"/>
+          <w:color w:val="D4D4D4"/>
+          <w:sz w:val="21"/>
+          <w:szCs w:val="21"/>
+          <w:lang w:eastAsia="es-NI"/>
+        </w:rPr>
+        <w:t xml:space="preserve">    ]</w:t>
+      </w:r>
+    </w:p>
+    <w:p>
+      <w:pPr>
+        <w:shd w:val="clear" w:color="auto" w:fill="1E1E1E"/>
+        <w:spacing w:after="0" w:line="285" w:lineRule="atLeast"/>
+        <w:rPr>
+          <w:rFonts w:ascii="Consolas" w:eastAsia="Times New Roman" w:hAnsi="Consolas" w:cs="Times New Roman"/>
+          <w:color w:val="D4D4D4"/>
+          <w:sz w:val="21"/>
+          <w:szCs w:val="21"/>
+          <w:lang w:eastAsia="es-NI"/>
+        </w:rPr>
+      </w:pPr>
+      <w:r>
+        <w:rPr>
+          <w:rFonts w:ascii="Consolas" w:eastAsia="Times New Roman" w:hAnsi="Consolas" w:cs="Times New Roman"/>
+          <w:color w:val="D4D4D4"/>
+          <w:sz w:val="21"/>
+          <w:szCs w:val="21"/>
+          <w:lang w:eastAsia="es-NI"/>
+        </w:rPr>
+        <w:t xml:space="preserve">    }</w:t>
+      </w:r>
+    </w:p>
+    <w:p>
+      <w:pPr>
+        <w:shd w:val="clear" w:color="auto" w:fill="1E1E1E"/>
+        <w:spacing w:after="0" w:line="285" w:lineRule="atLeast"/>
+        <w:rPr>
+          <w:rFonts w:ascii="Consolas" w:eastAsia="Times New Roman" w:hAnsi="Consolas" w:cs="Times New Roman"/>
+          <w:color w:val="D4D4D4"/>
+          <w:sz w:val="21"/>
+          <w:szCs w:val="21"/>
+          <w:lang w:eastAsia="es-NI"/>
+        </w:rPr>
+      </w:pPr>
+      <w:r>
+        <w:rPr>
+          <w:rFonts w:ascii="Consolas" w:eastAsia="Times New Roman" w:hAnsi="Consolas" w:cs="Times New Roman"/>
+          <w:color w:val="D4D4D4"/>
+          <w:sz w:val="21"/>
+          <w:szCs w:val="21"/>
+          <w:lang w:eastAsia="es-NI"/>
+        </w:rPr>
+        <w:t>}</w:t>
+      </w:r>
+    </w:p>
+    <w:p/>
+    <w:p>
       <w:bookmarkStart w:id="0" w:name="_GoBack"/>
       <w:bookmarkEnd w:id="0"/>
     </w:p>
-    <w:p/>
-    <w:p/>
     <w:sectPr>
       <w:pgSz w:w="12240" w:h="15840"/>
       <w:pgMar w:top="1417" w:right="1701" w:bottom="1417" w:left="1701" w:header="708" w:footer="708" w:gutter="0"/>

</xml_diff>